<commit_message>
feat: Enhance XML preview functions to include metadata
- Updated `vista_previa_xml` and `vista_previa_html` functions to accept an additional parameter for metadata.
- Added logic to handle metadata extraction from the provided entries in the preview functions.

feat: Introduce new script for document processing

- Created `prueba.py` to handle various document processing tasks including extracting footnotes, processing annotations, and converting DOCX to TEI format.
- Implemented functions for metadata extraction, text processing, and validation of documents.

chore: Add requirements file for dependencies

- Created `requirements.txt` to list necessary Python packages for the project.

test: Add sample metadata document for testing

- Added `test_metadatos.docx` containing sample metadata for testing the metadata extraction functionality.
</commit_message>
<xml_diff>
--- a/test_prologoycomedia.docx
+++ b/test_prologoycomedia.docx
@@ -3048,42 +3048,24 @@
     <w:p>
       <w:pPr>
         <w:pStyle w:val="Dramatislista"/>
-        <w:rPr>
-          <w:lang w:val="it-IT"/>
-        </w:rPr>
-      </w:pPr>
-      <w:r>
-        <w:rPr>
-          <w:lang w:val="it-IT"/>
-        </w:rPr>
+      </w:pPr>
+      <w:r>
         <w:t>Liseno</w:t>
       </w:r>
     </w:p>
     <w:p>
       <w:pPr>
         <w:pStyle w:val="Dramatislista"/>
-        <w:rPr>
-          <w:lang w:val="it-IT"/>
-        </w:rPr>
-      </w:pPr>
-      <w:r>
-        <w:rPr>
-          <w:lang w:val="it-IT"/>
-        </w:rPr>
+      </w:pPr>
+      <w:r>
         <w:t>Polinices</w:t>
       </w:r>
     </w:p>
     <w:p>
       <w:pPr>
         <w:pStyle w:val="Dramatislista"/>
-        <w:rPr>
-          <w:lang w:val="it-IT"/>
-        </w:rPr>
-      </w:pPr>
-      <w:r>
-        <w:rPr>
-          <w:lang w:val="it-IT"/>
-        </w:rPr>
+      </w:pPr>
+      <w:r>
         <w:lastRenderedPageBreak/>
         <w:t>Teseo</w:t>
       </w:r>
@@ -3091,126 +3073,72 @@
     <w:p>
       <w:pPr>
         <w:pStyle w:val="Dramatislista"/>
-        <w:rPr>
-          <w:lang w:val="it-IT"/>
-        </w:rPr>
-      </w:pPr>
-      <w:r>
-        <w:rPr>
-          <w:lang w:val="it-IT"/>
-        </w:rPr>
+      </w:pPr>
+      <w:r>
         <w:t>Albante</w:t>
       </w:r>
     </w:p>
     <w:p>
       <w:pPr>
         <w:pStyle w:val="Dramatislista"/>
-        <w:rPr>
-          <w:lang w:val="it-IT"/>
-        </w:rPr>
-      </w:pPr>
-      <w:r>
-        <w:rPr>
-          <w:lang w:val="it-IT"/>
-        </w:rPr>
+      </w:pPr>
+      <w:r>
         <w:t>Fedra</w:t>
       </w:r>
     </w:p>
     <w:p>
       <w:pPr>
         <w:pStyle w:val="Dramatislista"/>
-        <w:rPr>
-          <w:lang w:val="it-IT"/>
-        </w:rPr>
-      </w:pPr>
-      <w:r>
-        <w:rPr>
-          <w:lang w:val="it-IT"/>
-        </w:rPr>
+      </w:pPr>
+      <w:r>
         <w:t>Ariadna</w:t>
       </w:r>
     </w:p>
     <w:p>
       <w:pPr>
         <w:pStyle w:val="Dramatislista"/>
-        <w:rPr>
-          <w:lang w:val="it-IT"/>
-        </w:rPr>
-      </w:pPr>
-      <w:r>
-        <w:rPr>
-          <w:lang w:val="it-IT"/>
-        </w:rPr>
+      </w:pPr>
+      <w:r>
         <w:t>Oranteo</w:t>
       </w:r>
     </w:p>
     <w:p>
       <w:pPr>
         <w:pStyle w:val="Dramatislista"/>
-        <w:rPr>
-          <w:lang w:val="it-IT"/>
-        </w:rPr>
-      </w:pPr>
-      <w:r>
-        <w:rPr>
-          <w:lang w:val="it-IT"/>
-        </w:rPr>
+      </w:pPr>
+      <w:r>
         <w:t>Un alcaide</w:t>
       </w:r>
     </w:p>
     <w:p>
       <w:pPr>
         <w:pStyle w:val="Dramatislista"/>
-        <w:rPr>
-          <w:lang w:val="it-IT"/>
-        </w:rPr>
-      </w:pPr>
-      <w:r>
-        <w:rPr>
-          <w:lang w:val="it-IT"/>
-        </w:rPr>
+      </w:pPr>
+      <w:r>
         <w:t>Lucindo</w:t>
       </w:r>
     </w:p>
     <w:p>
       <w:pPr>
         <w:pStyle w:val="Dramatislista"/>
-        <w:rPr>
-          <w:lang w:val="it-IT"/>
-        </w:rPr>
-      </w:pPr>
-      <w:r>
-        <w:rPr>
-          <w:lang w:val="it-IT"/>
-        </w:rPr>
+      </w:pPr>
+      <w:r>
         <w:t>Doriclea</w:t>
       </w:r>
     </w:p>
     <w:p>
       <w:pPr>
         <w:pStyle w:val="Dramatislista"/>
-        <w:rPr>
-          <w:lang w:val="it-IT"/>
-        </w:rPr>
-      </w:pPr>
-      <w:r>
-        <w:rPr>
-          <w:lang w:val="it-IT"/>
-        </w:rPr>
+      </w:pPr>
+      <w:r>
         <w:t>Fabio</w:t>
       </w:r>
     </w:p>
     <w:p>
       <w:pPr>
         <w:pStyle w:val="Dramatislista"/>
-        <w:rPr>
-          <w:lang w:val="it-IT"/>
-        </w:rPr>
-      </w:pPr>
-      <w:r>
-        <w:rPr>
-          <w:lang w:val="it-IT"/>
-        </w:rPr>
+      </w:pPr>
+      <w:r>
         <w:t>[Diana]</w:t>
       </w:r>
     </w:p>
@@ -3302,16 +3230,27 @@
       </w:r>
     </w:p>
     <w:p>
-      <w:r>
-        <w:t>$</w:t>
-      </w:r>
-      <w:r>
-        <w:t>redondilla</w:t>
-      </w:r>
-      <w:r>
-        <w:tab/>
-      </w:r>
-      <w:r>
+      <w:pPr>
+        <w:rPr>
+          <w:lang w:val="es-ES"/>
+        </w:rPr>
+      </w:pPr>
+      <w:r>
+        <w:rPr>
+          <w:lang w:val="es-ES"/>
+        </w:rPr>
+        <w:t>$redondilla</w:t>
+      </w:r>
+      <w:r>
+        <w:rPr>
+          <w:lang w:val="es-ES"/>
+        </w:rPr>
+        <w:tab/>
+      </w:r>
+      <w:r>
+        <w:rPr>
+          <w:lang w:val="es-ES"/>
+        </w:rPr>
         <w:tab/>
         <w:t xml:space="preserve">  </w:t>
       </w:r>
@@ -6671,13 +6610,16 @@
     </w:p>
     <w:p>
       <w:pPr>
-        <w:pStyle w:val="Personaje"/>
-      </w:pPr>
-      <w:proofErr w:type="spellStart"/>
-      <w:r>
+        <w:rPr>
+          <w:lang w:val="es-ES"/>
+        </w:rPr>
+      </w:pPr>
+      <w:r>
+        <w:rPr>
+          <w:lang w:val="es-ES"/>
+        </w:rPr>
         <w:t>Polineces</w:t>
       </w:r>
-      <w:proofErr w:type="spellEnd"/>
     </w:p>
     <w:p>
       <w:pPr>
@@ -9780,11 +9722,20 @@
     <w:p>
       <w:pPr>
         <w:pStyle w:val="Personaje"/>
-      </w:pPr>
-      <w:r>
+        <w:rPr>
+          <w:lang w:val="it-IT"/>
+        </w:rPr>
+      </w:pPr>
+      <w:r>
+        <w:rPr>
+          <w:lang w:val="it-IT"/>
+        </w:rPr>
         <w:t>Ariadna</w:t>
       </w:r>
       <w:r>
+        <w:rPr>
+          <w:lang w:val="it-IT"/>
+        </w:rPr>
         <w:tab/>
         <w:t xml:space="preserve"> </w:t>
       </w:r>
@@ -9792,8 +9743,14 @@
     <w:p>
       <w:pPr>
         <w:pStyle w:val="Verso"/>
-      </w:pPr>
-      <w:r>
+        <w:rPr>
+          <w:lang w:val="it-IT"/>
+        </w:rPr>
+      </w:pPr>
+      <w:r>
+        <w:rPr>
+          <w:lang w:val="it-IT"/>
+        </w:rPr>
         <w:t>Si mi padre quiere darme</w:t>
       </w:r>
     </w:p>
@@ -13485,8 +13442,14 @@
     <w:p>
       <w:pPr>
         <w:pStyle w:val="Verso"/>
-      </w:pPr>
-      <w:r>
+        <w:rPr>
+          <w:lang w:val="it-IT"/>
+        </w:rPr>
+      </w:pPr>
+      <w:r>
+        <w:rPr>
+          <w:lang w:val="it-IT"/>
+        </w:rPr>
         <w:t>Si no se la pediste,</w:t>
       </w:r>
     </w:p>

</xml_diff>